<commit_message>
Added Practial in each Practical
</commit_message>
<xml_diff>
--- a/Practical 1/DBMS_PRACTICAL_1_23CS046.docx
+++ b/Practical 1/DBMS_PRACTICAL_1_23CS046.docx
@@ -1166,7 +1166,6 @@
     </w:p>
     <w:p>
       <w:pPr>
-        <w:spacing w:after="0" w:line="240" w:lineRule="auto"/>
         <w:jc w:val="both"/>
         <w:rPr>
           <w:rFonts w:ascii="Times New Roman" w:eastAsia="Times New Roman" w:hAnsi="Times New Roman" w:cs="Times New Roman"/>
@@ -1174,25 +1173,16 @@
           <w:szCs w:val="26"/>
         </w:rPr>
       </w:pPr>
-    </w:p>
-    <w:p>
-      <w:pPr>
-        <w:jc w:val="both"/>
-        <w:rPr>
-          <w:rFonts w:ascii="Times New Roman" w:eastAsia="Times New Roman" w:hAnsi="Times New Roman" w:cs="Times New Roman"/>
-          <w:sz w:val="26"/>
-          <w:szCs w:val="26"/>
-        </w:rPr>
-      </w:pPr>
       <w:r>
         <w:rPr>
           <w:noProof/>
+          <w:lang w:val="en-US" w:eastAsia="en-US" w:bidi="ar-SA"/>
         </w:rPr>
         <w:drawing>
-          <wp:inline distT="0" distB="0" distL="0" distR="0" wp14:anchorId="4872EC41" wp14:editId="3B1FA720">
-            <wp:extent cx="6005830" cy="3981450"/>
-            <wp:effectExtent l="0" t="0" r="0" b="9525"/>
-            <wp:docPr id="5" name="Picture 5"/>
+          <wp:inline distT="0" distB="0" distL="0" distR="0" wp14:anchorId="503A0E3C" wp14:editId="10347FF7">
+            <wp:extent cx="6280430" cy="4023360"/>
+            <wp:effectExtent l="0" t="0" r="6350" b="0"/>
+            <wp:docPr id="7" name="Picture 7"/>
             <wp:cNvGraphicFramePr>
               <a:graphicFrameLocks xmlns:a="http://schemas.openxmlformats.org/drawingml/2006/main" noChangeAspect="1"/>
             </wp:cNvGraphicFramePr>
@@ -1212,7 +1202,7 @@
                   <pic:spPr>
                     <a:xfrm>
                       <a:off x="0" y="0"/>
-                      <a:ext cx="6005830" cy="3981450"/>
+                      <a:ext cx="6299209" cy="4035390"/>
                     </a:xfrm>
                     <a:prstGeom prst="rect">
                       <a:avLst/>
@@ -1224,69 +1214,6 @@
           </wp:inline>
         </w:drawing>
       </w:r>
-    </w:p>
-    <w:p>
-      <w:pPr>
-        <w:jc w:val="both"/>
-        <w:rPr>
-          <w:rFonts w:ascii="Times New Roman" w:eastAsia="Times New Roman" w:hAnsi="Times New Roman" w:cs="Times New Roman"/>
-          <w:sz w:val="26"/>
-          <w:szCs w:val="26"/>
-        </w:rPr>
-      </w:pPr>
-      <w:r>
-        <w:rPr>
-          <w:rFonts w:ascii="Times New Roman" w:eastAsia="Times New Roman" w:hAnsi="Times New Roman" w:cs="Times New Roman"/>
-          <w:noProof/>
-          <w:sz w:val="26"/>
-          <w:szCs w:val="26"/>
-        </w:rPr>
-        <w:drawing>
-          <wp:inline distT="0" distB="0" distL="0" distR="0" wp14:anchorId="1CCC8873" wp14:editId="6D9B736C">
-            <wp:extent cx="6005830" cy="4410075"/>
-            <wp:effectExtent l="0" t="0" r="0" b="9525"/>
-            <wp:docPr id="6" name="Picture 6"/>
-            <wp:cNvGraphicFramePr>
-              <a:graphicFrameLocks xmlns:a="http://schemas.openxmlformats.org/drawingml/2006/main" noChangeAspect="1"/>
-            </wp:cNvGraphicFramePr>
-            <a:graphic xmlns:a="http://schemas.openxmlformats.org/drawingml/2006/main">
-              <a:graphicData uri="http://schemas.openxmlformats.org/drawingml/2006/picture">
-                <pic:pic xmlns:pic="http://schemas.openxmlformats.org/drawingml/2006/picture">
-                  <pic:nvPicPr>
-                    <pic:cNvPr id="1" name=""/>
-                    <pic:cNvPicPr/>
-                  </pic:nvPicPr>
-                  <pic:blipFill>
-                    <a:blip r:embed="rId14"/>
-                    <a:stretch>
-                      <a:fillRect/>
-                    </a:stretch>
-                  </pic:blipFill>
-                  <pic:spPr>
-                    <a:xfrm>
-                      <a:off x="0" y="0"/>
-                      <a:ext cx="6005830" cy="4410075"/>
-                    </a:xfrm>
-                    <a:prstGeom prst="rect">
-                      <a:avLst/>
-                    </a:prstGeom>
-                  </pic:spPr>
-                </pic:pic>
-              </a:graphicData>
-            </a:graphic>
-          </wp:inline>
-        </w:drawing>
-      </w:r>
-    </w:p>
-    <w:p>
-      <w:pPr>
-        <w:jc w:val="both"/>
-        <w:rPr>
-          <w:rFonts w:ascii="Times New Roman" w:eastAsia="Times New Roman" w:hAnsi="Times New Roman" w:cs="Times New Roman"/>
-          <w:sz w:val="26"/>
-          <w:szCs w:val="26"/>
-        </w:rPr>
-      </w:pPr>
     </w:p>
     <w:tbl>
       <w:tblPr>
@@ -1307,7 +1234,6 @@
           </w:tcPr>
           <w:p>
             <w:pPr>
-              <w:pStyle w:val="ListParagraph"/>
               <w:jc w:val="both"/>
               <w:rPr>
                 <w:rFonts w:ascii="Times New Roman" w:eastAsia="Times New Roman" w:hAnsi="Times New Roman" w:cs="Times New Roman"/>
@@ -1454,35 +1380,16 @@
                 <w:szCs w:val="26"/>
               </w:rPr>
             </w:pPr>
-          </w:p>
-          <w:p>
-            <w:pPr>
-              <w:jc w:val="both"/>
-              <w:rPr>
-                <w:rFonts w:ascii="Times New Roman" w:eastAsia="Times New Roman" w:hAnsi="Times New Roman" w:cs="Times New Roman"/>
-                <w:sz w:val="26"/>
-                <w:szCs w:val="26"/>
-              </w:rPr>
-            </w:pPr>
-          </w:p>
-          <w:p>
-            <w:pPr>
-              <w:jc w:val="both"/>
-              <w:rPr>
-                <w:rFonts w:ascii="Times New Roman" w:eastAsia="Times New Roman" w:hAnsi="Times New Roman" w:cs="Times New Roman"/>
-                <w:sz w:val="26"/>
-                <w:szCs w:val="26"/>
-              </w:rPr>
-            </w:pPr>
             <w:r>
               <w:rPr>
                 <w:noProof/>
+                <w:lang w:val="en-US" w:eastAsia="en-US" w:bidi="ar-SA"/>
               </w:rPr>
               <w:drawing>
-                <wp:inline distT="0" distB="0" distL="0" distR="0" wp14:anchorId="3064134F" wp14:editId="52FC7202">
-                  <wp:extent cx="6005830" cy="5524500"/>
-                  <wp:effectExtent l="0" t="0" r="0" b="0"/>
-                  <wp:docPr id="773055621" name="Picture 1"/>
+                <wp:inline distT="0" distB="0" distL="0" distR="0" wp14:anchorId="743B046F" wp14:editId="172600A6">
+                  <wp:extent cx="6005830" cy="4414520"/>
+                  <wp:effectExtent l="0" t="0" r="0" b="5080"/>
+                  <wp:docPr id="8" name="Picture 8"/>
                   <wp:cNvGraphicFramePr>
                     <a:graphicFrameLocks xmlns:a="http://schemas.openxmlformats.org/drawingml/2006/main" noChangeAspect="1"/>
                   </wp:cNvGraphicFramePr>
@@ -1490,36 +1397,23 @@
                     <a:graphicData uri="http://schemas.openxmlformats.org/drawingml/2006/picture">
                       <pic:pic xmlns:pic="http://schemas.openxmlformats.org/drawingml/2006/picture">
                         <pic:nvPicPr>
-                          <pic:cNvPr id="0" name="Picture 1"/>
-                          <pic:cNvPicPr>
-                            <a:picLocks noChangeAspect="1" noChangeArrowheads="1"/>
-                          </pic:cNvPicPr>
+                          <pic:cNvPr id="1" name=""/>
+                          <pic:cNvPicPr/>
                         </pic:nvPicPr>
                         <pic:blipFill>
-                          <a:blip r:embed="rId15">
-                            <a:extLst>
-                              <a:ext uri="{28A0092B-C50C-407E-A947-70E740481C1C}">
-                                <a14:useLocalDpi xmlns:a14="http://schemas.microsoft.com/office/drawing/2010/main" val="0"/>
-                              </a:ext>
-                            </a:extLst>
-                          </a:blip>
-                          <a:srcRect/>
+                          <a:blip r:embed="rId14"/>
                           <a:stretch>
                             <a:fillRect/>
                           </a:stretch>
                         </pic:blipFill>
-                        <pic:spPr bwMode="auto">
+                        <pic:spPr>
                           <a:xfrm>
                             <a:off x="0" y="0"/>
-                            <a:ext cx="6005830" cy="5524500"/>
+                            <a:ext cx="6005830" cy="4414520"/>
                           </a:xfrm>
                           <a:prstGeom prst="rect">
                             <a:avLst/>
                           </a:prstGeom>
-                          <a:noFill/>
-                          <a:ln>
-                            <a:noFill/>
-                          </a:ln>
                         </pic:spPr>
                       </pic:pic>
                     </a:graphicData>
@@ -1528,193 +1422,11 @@
               </w:drawing>
             </w:r>
           </w:p>
-          <w:p>
-            <w:pPr>
-              <w:jc w:val="both"/>
-              <w:rPr>
-                <w:rFonts w:ascii="Times New Roman" w:eastAsia="Times New Roman" w:hAnsi="Times New Roman" w:cs="Times New Roman"/>
-                <w:sz w:val="26"/>
-                <w:szCs w:val="26"/>
-              </w:rPr>
-            </w:pPr>
-          </w:p>
-          <w:p>
-            <w:pPr>
-              <w:jc w:val="both"/>
-              <w:rPr>
-                <w:rFonts w:ascii="Times New Roman" w:eastAsia="Times New Roman" w:hAnsi="Times New Roman" w:cs="Times New Roman"/>
-                <w:sz w:val="26"/>
-                <w:szCs w:val="26"/>
-              </w:rPr>
-            </w:pPr>
-          </w:p>
-          <w:p>
-            <w:pPr>
-              <w:jc w:val="both"/>
-              <w:rPr>
-                <w:rFonts w:ascii="Times New Roman" w:eastAsia="Times New Roman" w:hAnsi="Times New Roman" w:cs="Times New Roman"/>
-                <w:sz w:val="26"/>
-                <w:szCs w:val="26"/>
-              </w:rPr>
-            </w:pPr>
-          </w:p>
-          <w:p>
-            <w:pPr>
-              <w:jc w:val="both"/>
-              <w:rPr>
-                <w:rFonts w:ascii="Times New Roman" w:eastAsia="Times New Roman" w:hAnsi="Times New Roman" w:cs="Times New Roman"/>
-                <w:sz w:val="26"/>
-                <w:szCs w:val="26"/>
-              </w:rPr>
-            </w:pPr>
-          </w:p>
-          <w:p>
-            <w:pPr>
-              <w:jc w:val="both"/>
-              <w:rPr>
-                <w:rFonts w:ascii="Times New Roman" w:eastAsia="Times New Roman" w:hAnsi="Times New Roman" w:cs="Times New Roman"/>
-                <w:sz w:val="26"/>
-                <w:szCs w:val="26"/>
-              </w:rPr>
-            </w:pPr>
-          </w:p>
-          <w:p>
-            <w:pPr>
-              <w:jc w:val="both"/>
-              <w:rPr>
-                <w:rFonts w:ascii="Times New Roman" w:eastAsia="Times New Roman" w:hAnsi="Times New Roman" w:cs="Times New Roman"/>
-                <w:sz w:val="26"/>
-                <w:szCs w:val="26"/>
-              </w:rPr>
-            </w:pPr>
-          </w:p>
-          <w:p>
-            <w:pPr>
-              <w:jc w:val="both"/>
-              <w:rPr>
-                <w:rFonts w:ascii="Times New Roman" w:eastAsia="Times New Roman" w:hAnsi="Times New Roman" w:cs="Times New Roman"/>
-                <w:sz w:val="26"/>
-                <w:szCs w:val="26"/>
-              </w:rPr>
-            </w:pPr>
-          </w:p>
-          <w:p>
-            <w:pPr>
-              <w:jc w:val="both"/>
-              <w:rPr>
-                <w:rFonts w:ascii="Times New Roman" w:eastAsia="Times New Roman" w:hAnsi="Times New Roman" w:cs="Times New Roman"/>
-                <w:sz w:val="26"/>
-                <w:szCs w:val="26"/>
-              </w:rPr>
-            </w:pPr>
-          </w:p>
-          <w:p>
-            <w:pPr>
-              <w:jc w:val="both"/>
-              <w:rPr>
-                <w:rFonts w:ascii="Times New Roman" w:eastAsia="Times New Roman" w:hAnsi="Times New Roman" w:cs="Times New Roman"/>
-                <w:sz w:val="26"/>
-                <w:szCs w:val="26"/>
-              </w:rPr>
-            </w:pPr>
-          </w:p>
-          <w:p>
-            <w:pPr>
-              <w:jc w:val="both"/>
-              <w:rPr>
-                <w:rFonts w:ascii="Times New Roman" w:eastAsia="Times New Roman" w:hAnsi="Times New Roman" w:cs="Times New Roman"/>
-                <w:sz w:val="26"/>
-                <w:szCs w:val="26"/>
-              </w:rPr>
-            </w:pPr>
-          </w:p>
-          <w:p>
-            <w:pPr>
-              <w:jc w:val="both"/>
-              <w:rPr>
-                <w:rFonts w:ascii="Times New Roman" w:eastAsia="Times New Roman" w:hAnsi="Times New Roman" w:cs="Times New Roman"/>
-                <w:sz w:val="26"/>
-                <w:szCs w:val="26"/>
-              </w:rPr>
-            </w:pPr>
-          </w:p>
-          <w:p>
-            <w:pPr>
-              <w:jc w:val="both"/>
-              <w:rPr>
-                <w:rFonts w:ascii="Times New Roman" w:eastAsia="Times New Roman" w:hAnsi="Times New Roman" w:cs="Times New Roman"/>
-                <w:sz w:val="26"/>
-                <w:szCs w:val="26"/>
-              </w:rPr>
-            </w:pPr>
-          </w:p>
-          <w:p>
-            <w:pPr>
-              <w:jc w:val="both"/>
-              <w:rPr>
-                <w:rFonts w:ascii="Times New Roman" w:eastAsia="Times New Roman" w:hAnsi="Times New Roman" w:cs="Times New Roman"/>
-                <w:sz w:val="26"/>
-                <w:szCs w:val="26"/>
-              </w:rPr>
-            </w:pPr>
-          </w:p>
-          <w:p>
-            <w:pPr>
-              <w:jc w:val="both"/>
-              <w:rPr>
-                <w:rFonts w:ascii="Times New Roman" w:eastAsia="Times New Roman" w:hAnsi="Times New Roman" w:cs="Times New Roman"/>
-                <w:sz w:val="26"/>
-                <w:szCs w:val="26"/>
-              </w:rPr>
-            </w:pPr>
-          </w:p>
-          <w:p>
-            <w:pPr>
-              <w:jc w:val="both"/>
-              <w:rPr>
-                <w:rFonts w:ascii="Times New Roman" w:eastAsia="Times New Roman" w:hAnsi="Times New Roman" w:cs="Times New Roman"/>
-                <w:sz w:val="26"/>
-                <w:szCs w:val="26"/>
-              </w:rPr>
-            </w:pPr>
-          </w:p>
         </w:tc>
       </w:tr>
     </w:tbl>
     <w:p>
       <w:pPr>
-        <w:rPr>
-          <w:rFonts w:ascii="Times New Roman" w:eastAsia="Times New Roman" w:hAnsi="Times New Roman" w:cs="Times New Roman"/>
-        </w:rPr>
-      </w:pPr>
-    </w:p>
-    <w:p>
-      <w:pPr>
-        <w:rPr>
-          <w:rFonts w:ascii="Times New Roman" w:eastAsia="Times New Roman" w:hAnsi="Times New Roman" w:cs="Times New Roman"/>
-        </w:rPr>
-      </w:pPr>
-    </w:p>
-    <w:p>
-      <w:pPr>
-        <w:rPr>
-          <w:rFonts w:ascii="Times New Roman" w:eastAsia="Times New Roman" w:hAnsi="Times New Roman" w:cs="Times New Roman"/>
-        </w:rPr>
-      </w:pPr>
-    </w:p>
-    <w:p>
-      <w:pPr>
-        <w:pStyle w:val="ListParagraph"/>
-        <w:rPr>
-          <w:rFonts w:ascii="Times New Roman" w:eastAsia="Times New Roman" w:hAnsi="Times New Roman" w:cs="Times New Roman"/>
-          <w:sz w:val="26"/>
-          <w:szCs w:val="26"/>
-        </w:rPr>
-      </w:pPr>
-    </w:p>
-    <w:p>
-      <w:pPr>
-        <w:pStyle w:val="ListParagraph"/>
         <w:rPr>
           <w:rFonts w:ascii="Times New Roman" w:eastAsia="Times New Roman" w:hAnsi="Times New Roman" w:cs="Times New Roman"/>
           <w:sz w:val="26"/>
@@ -1841,9 +1553,56 @@
           <w:szCs w:val="26"/>
         </w:rPr>
       </w:pPr>
+      <w:r>
+        <w:rPr>
+          <w:noProof/>
+          <w:lang w:val="en-US" w:eastAsia="en-US" w:bidi="ar-SA"/>
+        </w:rPr>
+        <w:drawing>
+          <wp:inline distT="0" distB="0" distL="0" distR="0" wp14:anchorId="0A609116" wp14:editId="2CC06DAC">
+            <wp:extent cx="6110054" cy="3596640"/>
+            <wp:effectExtent l="0" t="0" r="5080" b="3810"/>
+            <wp:docPr id="1" name="Picture 1"/>
+            <wp:cNvGraphicFramePr>
+              <a:graphicFrameLocks xmlns:a="http://schemas.openxmlformats.org/drawingml/2006/main" noChangeAspect="1"/>
+            </wp:cNvGraphicFramePr>
+            <a:graphic xmlns:a="http://schemas.openxmlformats.org/drawingml/2006/main">
+              <a:graphicData uri="http://schemas.openxmlformats.org/drawingml/2006/picture">
+                <pic:pic xmlns:pic="http://schemas.openxmlformats.org/drawingml/2006/picture">
+                  <pic:nvPicPr>
+                    <pic:cNvPr id="1" name=""/>
+                    <pic:cNvPicPr/>
+                  </pic:nvPicPr>
+                  <pic:blipFill>
+                    <a:blip r:embed="rId15"/>
+                    <a:stretch>
+                      <a:fillRect/>
+                    </a:stretch>
+                  </pic:blipFill>
+                  <pic:spPr>
+                    <a:xfrm>
+                      <a:off x="0" y="0"/>
+                      <a:ext cx="6196649" cy="3647614"/>
+                    </a:xfrm>
+                    <a:prstGeom prst="rect">
+                      <a:avLst/>
+                    </a:prstGeom>
+                  </pic:spPr>
+                </pic:pic>
+              </a:graphicData>
+            </a:graphic>
+          </wp:inline>
+        </w:drawing>
+      </w:r>
     </w:p>
     <w:p>
       <w:pPr>
+        <w:pStyle w:val="ListParagraph"/>
+        <w:numPr>
+          <w:ilvl w:val="0"/>
+          <w:numId w:val="7"/>
+        </w:numPr>
+        <w:spacing w:after="0" w:line="240" w:lineRule="auto"/>
         <w:rPr>
           <w:rFonts w:ascii="Times New Roman" w:eastAsia="Times New Roman" w:hAnsi="Times New Roman" w:cs="Times New Roman"/>
           <w:sz w:val="26"/>
@@ -1853,15 +1612,111 @@
       <w:r>
         <w:rPr>
           <w:rFonts w:ascii="Times New Roman" w:eastAsia="Times New Roman" w:hAnsi="Times New Roman" w:cs="Times New Roman"/>
-          <w:noProof/>
           <w:sz w:val="26"/>
           <w:szCs w:val="26"/>
         </w:rPr>
+        <w:t xml:space="preserve">Create Table </w:t>
+      </w:r>
+      <w:r>
+        <w:rPr>
+          <w:rFonts w:ascii="Times New Roman" w:eastAsia="Times New Roman" w:hAnsi="Times New Roman" w:cs="Times New Roman"/>
+          <w:sz w:val="26"/>
+          <w:szCs w:val="26"/>
+        </w:rPr>
+        <w:t>Borrow</w:t>
+      </w:r>
+      <w:r>
+        <w:rPr>
+          <w:rFonts w:ascii="Times New Roman" w:eastAsia="Times New Roman" w:hAnsi="Times New Roman" w:cs="Times New Roman"/>
+          <w:sz w:val="26"/>
+          <w:szCs w:val="26"/>
+        </w:rPr>
+        <w:t xml:space="preserve"> (</w:t>
+      </w:r>
+      <w:proofErr w:type="spellStart"/>
+      <w:r>
+        <w:rPr>
+          <w:rFonts w:ascii="Times New Roman" w:eastAsia="Times New Roman" w:hAnsi="Times New Roman" w:cs="Times New Roman"/>
+          <w:sz w:val="26"/>
+          <w:szCs w:val="26"/>
+        </w:rPr>
+        <w:t>loanno</w:t>
+      </w:r>
+      <w:proofErr w:type="spellEnd"/>
+      <w:r>
+        <w:rPr>
+          <w:rFonts w:ascii="Times New Roman" w:eastAsia="Times New Roman" w:hAnsi="Times New Roman" w:cs="Times New Roman"/>
+          <w:sz w:val="26"/>
+          <w:szCs w:val="26"/>
+        </w:rPr>
+        <w:t xml:space="preserve">, </w:t>
+      </w:r>
+      <w:proofErr w:type="spellStart"/>
+      <w:r>
+        <w:rPr>
+          <w:rFonts w:ascii="Times New Roman" w:eastAsia="Times New Roman" w:hAnsi="Times New Roman" w:cs="Times New Roman"/>
+          <w:sz w:val="26"/>
+          <w:szCs w:val="26"/>
+        </w:rPr>
+        <w:t>cname</w:t>
+      </w:r>
+      <w:proofErr w:type="spellEnd"/>
+      <w:r>
+        <w:rPr>
+          <w:rFonts w:ascii="Times New Roman" w:eastAsia="Times New Roman" w:hAnsi="Times New Roman" w:cs="Times New Roman"/>
+          <w:sz w:val="26"/>
+          <w:szCs w:val="26"/>
+        </w:rPr>
+        <w:t xml:space="preserve">, </w:t>
+      </w:r>
+      <w:proofErr w:type="spellStart"/>
+      <w:r>
+        <w:rPr>
+          <w:rFonts w:ascii="Times New Roman" w:eastAsia="Times New Roman" w:hAnsi="Times New Roman" w:cs="Times New Roman"/>
+          <w:sz w:val="26"/>
+          <w:szCs w:val="26"/>
+        </w:rPr>
+        <w:t>bname</w:t>
+      </w:r>
+      <w:proofErr w:type="spellEnd"/>
+      <w:r>
+        <w:rPr>
+          <w:rFonts w:ascii="Times New Roman" w:eastAsia="Times New Roman" w:hAnsi="Times New Roman" w:cs="Times New Roman"/>
+          <w:sz w:val="26"/>
+          <w:szCs w:val="26"/>
+        </w:rPr>
+        <w:t>, amount)</w:t>
+      </w:r>
+    </w:p>
+    <w:p>
+      <w:pPr>
+        <w:spacing w:after="0" w:line="240" w:lineRule="auto"/>
+        <w:rPr>
+          <w:rFonts w:ascii="Times New Roman" w:eastAsia="Times New Roman" w:hAnsi="Times New Roman" w:cs="Times New Roman"/>
+          <w:sz w:val="26"/>
+          <w:szCs w:val="26"/>
+        </w:rPr>
+      </w:pPr>
+    </w:p>
+    <w:p>
+      <w:pPr>
+        <w:spacing w:after="0" w:line="240" w:lineRule="auto"/>
+        <w:rPr>
+          <w:rFonts w:ascii="Times New Roman" w:eastAsia="Times New Roman" w:hAnsi="Times New Roman" w:cs="Times New Roman"/>
+          <w:sz w:val="26"/>
+          <w:szCs w:val="26"/>
+        </w:rPr>
+      </w:pPr>
+      <w:r>
+        <w:rPr>
+          <w:noProof/>
+          <w:lang w:val="en-US" w:eastAsia="en-US" w:bidi="ar-SA"/>
+        </w:rPr>
         <w:drawing>
-          <wp:inline distT="0" distB="0" distL="0" distR="0" wp14:anchorId="12EDDD14" wp14:editId="4C7888F8">
-            <wp:extent cx="6005830" cy="5216056"/>
-            <wp:effectExtent l="0" t="0" r="0" b="3810"/>
-            <wp:docPr id="1" name="Picture 1"/>
+          <wp:inline distT="0" distB="0" distL="0" distR="0" wp14:anchorId="745FED37" wp14:editId="3E41BA15">
+            <wp:extent cx="6005830" cy="4793615"/>
+            <wp:effectExtent l="0" t="0" r="0" b="6985"/>
+            <wp:docPr id="9" name="Picture 9"/>
             <wp:cNvGraphicFramePr>
               <a:graphicFrameLocks xmlns:a="http://schemas.openxmlformats.org/drawingml/2006/main" noChangeAspect="1"/>
             </wp:cNvGraphicFramePr>
@@ -1881,7 +1736,7 @@
                   <pic:spPr>
                     <a:xfrm>
                       <a:off x="0" y="0"/>
-                      <a:ext cx="6010004" cy="5219681"/>
+                      <a:ext cx="6005830" cy="4793615"/>
                     </a:xfrm>
                     <a:prstGeom prst="rect">
                       <a:avLst/>
@@ -1893,281 +1748,12 @@
           </wp:inline>
         </w:drawing>
       </w:r>
-    </w:p>
-    <w:p>
-      <w:pPr>
-        <w:spacing w:after="0" w:line="240" w:lineRule="auto"/>
-        <w:rPr>
-          <w:rFonts w:ascii="Times New Roman" w:eastAsia="Times New Roman" w:hAnsi="Times New Roman" w:cs="Times New Roman"/>
-          <w:sz w:val="26"/>
-          <w:szCs w:val="26"/>
-        </w:rPr>
-      </w:pPr>
-    </w:p>
-    <w:p>
-      <w:pPr>
-        <w:rPr>
-          <w:rFonts w:ascii="Times New Roman" w:eastAsia="Times New Roman" w:hAnsi="Times New Roman" w:cs="Times New Roman"/>
-        </w:rPr>
-      </w:pPr>
-    </w:p>
-    <w:p>
-      <w:pPr>
-        <w:rPr>
-          <w:rFonts w:ascii="Times New Roman" w:eastAsia="Times New Roman" w:hAnsi="Times New Roman" w:cs="Times New Roman"/>
-        </w:rPr>
-      </w:pPr>
-    </w:p>
-    <w:p>
-      <w:pPr>
-        <w:rPr>
-          <w:rFonts w:ascii="Times New Roman" w:eastAsia="Times New Roman" w:hAnsi="Times New Roman" w:cs="Times New Roman"/>
-        </w:rPr>
-      </w:pPr>
-    </w:p>
-    <w:p>
-      <w:pPr>
-        <w:rPr>
-          <w:rFonts w:ascii="Times New Roman" w:eastAsia="Times New Roman" w:hAnsi="Times New Roman" w:cs="Times New Roman"/>
-        </w:rPr>
-      </w:pPr>
-    </w:p>
-    <w:p>
-      <w:pPr>
-        <w:rPr>
-          <w:rFonts w:ascii="Times New Roman" w:eastAsia="Times New Roman" w:hAnsi="Times New Roman" w:cs="Times New Roman"/>
-        </w:rPr>
-      </w:pPr>
-    </w:p>
-    <w:p>
-      <w:pPr>
-        <w:rPr>
-          <w:rFonts w:ascii="Times New Roman" w:eastAsia="Times New Roman" w:hAnsi="Times New Roman" w:cs="Times New Roman"/>
-        </w:rPr>
-      </w:pPr>
-    </w:p>
-    <w:p>
-      <w:pPr>
-        <w:rPr>
-          <w:rFonts w:ascii="Times New Roman" w:eastAsia="Times New Roman" w:hAnsi="Times New Roman" w:cs="Times New Roman"/>
-        </w:rPr>
-      </w:pPr>
-    </w:p>
-    <w:p>
-      <w:pPr>
-        <w:rPr>
-          <w:rFonts w:ascii="Times New Roman" w:eastAsia="Times New Roman" w:hAnsi="Times New Roman" w:cs="Times New Roman"/>
-        </w:rPr>
-      </w:pPr>
-    </w:p>
-    <w:p>
-      <w:pPr>
-        <w:rPr>
-          <w:rFonts w:ascii="Times New Roman" w:eastAsia="Times New Roman" w:hAnsi="Times New Roman" w:cs="Times New Roman"/>
-        </w:rPr>
-      </w:pPr>
-    </w:p>
-    <w:p>
-      <w:pPr>
-        <w:rPr>
-          <w:rFonts w:ascii="Times New Roman" w:eastAsia="Times New Roman" w:hAnsi="Times New Roman" w:cs="Times New Roman"/>
-        </w:rPr>
-      </w:pPr>
-    </w:p>
-    <w:p>
-      <w:pPr>
-        <w:rPr>
-          <w:rFonts w:ascii="Times New Roman" w:eastAsia="Times New Roman" w:hAnsi="Times New Roman" w:cs="Times New Roman"/>
-        </w:rPr>
-      </w:pPr>
-    </w:p>
-    <w:p>
-      <w:pPr>
-        <w:rPr>
-          <w:rFonts w:ascii="Times New Roman" w:eastAsia="Times New Roman" w:hAnsi="Times New Roman" w:cs="Times New Roman"/>
-        </w:rPr>
-      </w:pPr>
-    </w:p>
-    <w:p>
-      <w:pPr>
-        <w:pStyle w:val="ListParagraph"/>
-        <w:numPr>
-          <w:ilvl w:val="0"/>
-          <w:numId w:val="7"/>
-        </w:numPr>
-        <w:spacing w:after="0" w:line="240" w:lineRule="auto"/>
-        <w:rPr>
-          <w:rFonts w:ascii="Times New Roman" w:eastAsia="Times New Roman" w:hAnsi="Times New Roman" w:cs="Times New Roman"/>
-          <w:sz w:val="26"/>
-          <w:szCs w:val="26"/>
-        </w:rPr>
-      </w:pPr>
-      <w:r>
-        <w:rPr>
-          <w:rFonts w:ascii="Times New Roman" w:eastAsia="Times New Roman" w:hAnsi="Times New Roman" w:cs="Times New Roman"/>
-          <w:sz w:val="26"/>
-          <w:szCs w:val="26"/>
-        </w:rPr>
-        <w:t xml:space="preserve">Create Table </w:t>
-      </w:r>
-      <w:r>
-        <w:rPr>
-          <w:rFonts w:ascii="Times New Roman" w:eastAsia="Times New Roman" w:hAnsi="Times New Roman" w:cs="Times New Roman"/>
-          <w:sz w:val="26"/>
-          <w:szCs w:val="26"/>
-        </w:rPr>
-        <w:t>Borrow</w:t>
-      </w:r>
-      <w:r>
-        <w:rPr>
-          <w:rFonts w:ascii="Times New Roman" w:eastAsia="Times New Roman" w:hAnsi="Times New Roman" w:cs="Times New Roman"/>
-          <w:sz w:val="26"/>
-          <w:szCs w:val="26"/>
-        </w:rPr>
-        <w:t xml:space="preserve"> (</w:t>
-      </w:r>
-      <w:proofErr w:type="spellStart"/>
-      <w:r>
-        <w:rPr>
-          <w:rFonts w:ascii="Times New Roman" w:eastAsia="Times New Roman" w:hAnsi="Times New Roman" w:cs="Times New Roman"/>
-          <w:sz w:val="26"/>
-          <w:szCs w:val="26"/>
-        </w:rPr>
-        <w:t>loanno</w:t>
-      </w:r>
-      <w:proofErr w:type="spellEnd"/>
-      <w:r>
-        <w:rPr>
-          <w:rFonts w:ascii="Times New Roman" w:eastAsia="Times New Roman" w:hAnsi="Times New Roman" w:cs="Times New Roman"/>
-          <w:sz w:val="26"/>
-          <w:szCs w:val="26"/>
-        </w:rPr>
-        <w:t xml:space="preserve">, </w:t>
-      </w:r>
-      <w:proofErr w:type="spellStart"/>
-      <w:r>
-        <w:rPr>
-          <w:rFonts w:ascii="Times New Roman" w:eastAsia="Times New Roman" w:hAnsi="Times New Roman" w:cs="Times New Roman"/>
-          <w:sz w:val="26"/>
-          <w:szCs w:val="26"/>
-        </w:rPr>
-        <w:t>cname</w:t>
-      </w:r>
-      <w:proofErr w:type="spellEnd"/>
-      <w:r>
-        <w:rPr>
-          <w:rFonts w:ascii="Times New Roman" w:eastAsia="Times New Roman" w:hAnsi="Times New Roman" w:cs="Times New Roman"/>
-          <w:sz w:val="26"/>
-          <w:szCs w:val="26"/>
-        </w:rPr>
-        <w:t xml:space="preserve">, </w:t>
-      </w:r>
-      <w:proofErr w:type="spellStart"/>
-      <w:r>
-        <w:rPr>
-          <w:rFonts w:ascii="Times New Roman" w:eastAsia="Times New Roman" w:hAnsi="Times New Roman" w:cs="Times New Roman"/>
-          <w:sz w:val="26"/>
-          <w:szCs w:val="26"/>
-        </w:rPr>
-        <w:t>bname</w:t>
-      </w:r>
-      <w:proofErr w:type="spellEnd"/>
-      <w:r>
-        <w:rPr>
-          <w:rFonts w:ascii="Times New Roman" w:eastAsia="Times New Roman" w:hAnsi="Times New Roman" w:cs="Times New Roman"/>
-          <w:sz w:val="26"/>
-          <w:szCs w:val="26"/>
-        </w:rPr>
-        <w:t>, amount)</w:t>
-      </w:r>
-    </w:p>
-    <w:p>
-      <w:pPr>
-        <w:spacing w:after="0" w:line="240" w:lineRule="auto"/>
-        <w:rPr>
-          <w:rFonts w:ascii="Times New Roman" w:eastAsia="Times New Roman" w:hAnsi="Times New Roman" w:cs="Times New Roman"/>
-          <w:sz w:val="26"/>
-          <w:szCs w:val="26"/>
-        </w:rPr>
-      </w:pPr>
-    </w:p>
-    <w:p>
-      <w:pPr>
-        <w:spacing w:after="0" w:line="240" w:lineRule="auto"/>
-        <w:rPr>
-          <w:rFonts w:ascii="Times New Roman" w:eastAsia="Times New Roman" w:hAnsi="Times New Roman" w:cs="Times New Roman"/>
-          <w:sz w:val="26"/>
-          <w:szCs w:val="26"/>
-        </w:rPr>
-      </w:pPr>
-    </w:p>
-    <w:p>
-      <w:pPr>
-        <w:spacing w:after="0" w:line="240" w:lineRule="auto"/>
-        <w:rPr>
-          <w:rFonts w:ascii="Times New Roman" w:eastAsia="Times New Roman" w:hAnsi="Times New Roman" w:cs="Times New Roman"/>
-          <w:sz w:val="26"/>
-          <w:szCs w:val="26"/>
-        </w:rPr>
-      </w:pPr>
-      <w:r>
-        <w:rPr>
-          <w:rFonts w:ascii="Times New Roman" w:eastAsia="Times New Roman" w:hAnsi="Times New Roman" w:cs="Times New Roman"/>
-          <w:noProof/>
-          <w:sz w:val="26"/>
-          <w:szCs w:val="26"/>
-        </w:rPr>
-        <w:drawing>
-          <wp:inline distT="0" distB="0" distL="0" distR="0" wp14:anchorId="2CCA2CA2" wp14:editId="220AC8C7">
-            <wp:extent cx="6005830" cy="5995283"/>
-            <wp:effectExtent l="0" t="0" r="0" b="5715"/>
-            <wp:docPr id="10" name="Picture 10"/>
-            <wp:cNvGraphicFramePr>
-              <a:graphicFrameLocks xmlns:a="http://schemas.openxmlformats.org/drawingml/2006/main" noChangeAspect="1"/>
-            </wp:cNvGraphicFramePr>
-            <a:graphic xmlns:a="http://schemas.openxmlformats.org/drawingml/2006/main">
-              <a:graphicData uri="http://schemas.openxmlformats.org/drawingml/2006/picture">
-                <pic:pic xmlns:pic="http://schemas.openxmlformats.org/drawingml/2006/picture">
-                  <pic:nvPicPr>
-                    <pic:cNvPr id="1" name=""/>
-                    <pic:cNvPicPr/>
-                  </pic:nvPicPr>
-                  <pic:blipFill>
-                    <a:blip r:embed="rId17"/>
-                    <a:stretch>
-                      <a:fillRect/>
-                    </a:stretch>
-                  </pic:blipFill>
-                  <pic:spPr>
-                    <a:xfrm>
-                      <a:off x="0" y="0"/>
-                      <a:ext cx="6012024" cy="6001466"/>
-                    </a:xfrm>
-                    <a:prstGeom prst="rect">
-                      <a:avLst/>
-                    </a:prstGeom>
-                  </pic:spPr>
-                </pic:pic>
-              </a:graphicData>
-            </a:graphic>
-          </wp:inline>
-        </w:drawing>
-      </w:r>
-    </w:p>
-    <w:p>
-      <w:pPr>
-        <w:rPr>
-          <w:rFonts w:ascii="Times New Roman" w:eastAsia="Times New Roman" w:hAnsi="Times New Roman" w:cs="Times New Roman"/>
-        </w:rPr>
-      </w:pPr>
+      <w:bookmarkStart w:id="1" w:name="_GoBack"/>
+      <w:bookmarkEnd w:id="1"/>
     </w:p>
     <w:sectPr>
-      <w:headerReference w:type="even" r:id="rId18"/>
-      <w:headerReference w:type="default" r:id="rId19"/>
-      <w:footerReference w:type="even" r:id="rId20"/>
-      <w:footerReference w:type="default" r:id="rId21"/>
-      <w:headerReference w:type="first" r:id="rId22"/>
-      <w:footerReference w:type="first" r:id="rId23"/>
+      <w:headerReference w:type="default" r:id="rId17"/>
+      <w:footerReference w:type="default" r:id="rId18"/>
       <w:pgSz w:w="11906" w:h="16838"/>
       <w:pgMar w:top="1008" w:right="1008" w:bottom="1008" w:left="1440" w:header="720" w:footer="720" w:gutter="0"/>
       <w:pgNumType w:start="1"/>
@@ -2210,16 +1796,6 @@
 </file>
 
 <file path=word/footer1.xml><?xml version="1.0" encoding="utf-8"?>
-<w:ftr xmlns:wpc="http://schemas.microsoft.com/office/word/2010/wordprocessingCanvas" xmlns:cx="http://schemas.microsoft.com/office/drawing/2014/chartex" xmlns:cx1="http://schemas.microsoft.com/office/drawing/2015/9/8/chartex" xmlns:cx2="http://schemas.microsoft.com/office/drawing/2015/10/21/chartex" xmlns:cx3="http://schemas.microsoft.com/office/drawing/2016/5/9/chartex" xmlns:cx4="http://schemas.microsoft.com/office/drawing/2016/5/10/chartex" xmlns:cx5="http://schemas.microsoft.com/office/drawing/2016/5/11/chartex" xmlns:cx6="http://schemas.microsoft.com/office/drawing/2016/5/12/chartex" xmlns:cx7="http://schemas.microsoft.com/office/drawing/2016/5/13/chartex" xmlns:cx8="http://schemas.microsoft.com/office/drawing/2016/5/14/chartex" xmlns:mc="http://schemas.openxmlformats.org/markup-compatibility/2006" xmlns:aink="http://schemas.microsoft.com/office/drawing/2016/ink" xmlns:am3d="http://schemas.microsoft.com/office/drawing/2017/model3d" xmlns:o="urn:schemas-microsoft-com:office:office" xmlns:r="http://schemas.openxmlformats.org/officeDocument/2006/relationships" xmlns:m="http://schemas.openxmlformats.org/officeDocument/2006/math" xmlns:v="urn:schemas-microsoft-com:vml" xmlns:wp14="http://schemas.microsoft.com/office/word/2010/wordprocessingDrawing" xmlns:wp="http://schemas.openxmlformats.org/drawingml/2006/wordprocessingDrawing" xmlns:w10="urn:schemas-microsoft-com:office:word" xmlns:w="http://schemas.openxmlformats.org/wordprocessingml/2006/main" xmlns:w14="http://schemas.microsoft.com/office/word/2010/wordml" xmlns:w15="http://schemas.microsoft.com/office/word/2012/wordml" xmlns:w16cid="http://schemas.microsoft.com/office/word/2016/wordml/cid" xmlns:w16se="http://schemas.microsoft.com/office/word/2015/wordml/symex" xmlns:wpg="http://schemas.microsoft.com/office/word/2010/wordprocessingGroup" xmlns:wpi="http://schemas.microsoft.com/office/word/2010/wordprocessingInk" xmlns:wne="http://schemas.microsoft.com/office/word/2006/wordml" xmlns:wps="http://schemas.microsoft.com/office/word/2010/wordprocessingShape" mc:Ignorable="w14 w15 w16se w16cid wp14">
-  <w:p>
-    <w:pPr>
-      <w:pStyle w:val="Footer"/>
-    </w:pPr>
-  </w:p>
-</w:ftr>
-</file>
-
-<file path=word/footer2.xml><?xml version="1.0" encoding="utf-8"?>
 <w:ftr xmlns:wpc="http://schemas.microsoft.com/office/word/2010/wordprocessingCanvas" xmlns:cx="http://schemas.microsoft.com/office/drawing/2014/chartex" xmlns:cx1="http://schemas.microsoft.com/office/drawing/2015/9/8/chartex" xmlns:cx2="http://schemas.microsoft.com/office/drawing/2015/10/21/chartex" xmlns:cx3="http://schemas.microsoft.com/office/drawing/2016/5/9/chartex" xmlns:cx4="http://schemas.microsoft.com/office/drawing/2016/5/10/chartex" xmlns:cx5="http://schemas.microsoft.com/office/drawing/2016/5/11/chartex" xmlns:cx6="http://schemas.microsoft.com/office/drawing/2016/5/12/chartex" xmlns:cx7="http://schemas.microsoft.com/office/drawing/2016/5/13/chartex" xmlns:cx8="http://schemas.microsoft.com/office/drawing/2016/5/14/chartex" xmlns:mc="http://schemas.openxmlformats.org/markup-compatibility/2006" xmlns:aink="http://schemas.microsoft.com/office/drawing/2016/ink" xmlns:am3d="http://schemas.microsoft.com/office/drawing/2017/model3d" xmlns:o="urn:schemas-microsoft-com:office:office" xmlns:r="http://schemas.openxmlformats.org/officeDocument/2006/relationships" xmlns:m="http://schemas.openxmlformats.org/officeDocument/2006/math" xmlns:v="urn:schemas-microsoft-com:vml" xmlns:wp14="http://schemas.microsoft.com/office/word/2010/wordprocessingDrawing" xmlns:wp="http://schemas.openxmlformats.org/drawingml/2006/wordprocessingDrawing" xmlns:w10="urn:schemas-microsoft-com:office:word" xmlns:w="http://schemas.openxmlformats.org/wordprocessingml/2006/main" xmlns:w14="http://schemas.microsoft.com/office/word/2010/wordml" xmlns:w15="http://schemas.microsoft.com/office/word/2012/wordml" xmlns:w16cid="http://schemas.microsoft.com/office/word/2016/wordml/cid" xmlns:w16se="http://schemas.microsoft.com/office/word/2015/wordml/symex" xmlns:wpg="http://schemas.microsoft.com/office/word/2010/wordprocessingGroup" xmlns:wpi="http://schemas.microsoft.com/office/word/2010/wordprocessingInk" xmlns:wne="http://schemas.microsoft.com/office/word/2006/wordml" xmlns:wps="http://schemas.microsoft.com/office/word/2010/wordprocessingShape" mc:Ignorable="w14 w15 w16se w16cid wp14">
   <w:p>
     <w:pPr>
@@ -2278,7 +1854,7 @@
         <w:sz w:val="24"/>
         <w:szCs w:val="24"/>
       </w:rPr>
-      <w:t>5</w:t>
+      <w:t>2</w:t>
     </w:r>
     <w:r>
       <w:rPr>
@@ -2330,7 +1906,7 @@
         <w:sz w:val="24"/>
         <w:szCs w:val="24"/>
       </w:rPr>
-      <w:t>5</w:t>
+      <w:t>4</w:t>
     </w:r>
     <w:r>
       <w:rPr>
@@ -2341,16 +1917,6 @@
       </w:rPr>
       <w:fldChar w:fldCharType="end"/>
     </w:r>
-  </w:p>
-</w:ftr>
-</file>
-
-<file path=word/footer3.xml><?xml version="1.0" encoding="utf-8"?>
-<w:ftr xmlns:wpc="http://schemas.microsoft.com/office/word/2010/wordprocessingCanvas" xmlns:cx="http://schemas.microsoft.com/office/drawing/2014/chartex" xmlns:cx1="http://schemas.microsoft.com/office/drawing/2015/9/8/chartex" xmlns:cx2="http://schemas.microsoft.com/office/drawing/2015/10/21/chartex" xmlns:cx3="http://schemas.microsoft.com/office/drawing/2016/5/9/chartex" xmlns:cx4="http://schemas.microsoft.com/office/drawing/2016/5/10/chartex" xmlns:cx5="http://schemas.microsoft.com/office/drawing/2016/5/11/chartex" xmlns:cx6="http://schemas.microsoft.com/office/drawing/2016/5/12/chartex" xmlns:cx7="http://schemas.microsoft.com/office/drawing/2016/5/13/chartex" xmlns:cx8="http://schemas.microsoft.com/office/drawing/2016/5/14/chartex" xmlns:mc="http://schemas.openxmlformats.org/markup-compatibility/2006" xmlns:aink="http://schemas.microsoft.com/office/drawing/2016/ink" xmlns:am3d="http://schemas.microsoft.com/office/drawing/2017/model3d" xmlns:o="urn:schemas-microsoft-com:office:office" xmlns:r="http://schemas.openxmlformats.org/officeDocument/2006/relationships" xmlns:m="http://schemas.openxmlformats.org/officeDocument/2006/math" xmlns:v="urn:schemas-microsoft-com:vml" xmlns:wp14="http://schemas.microsoft.com/office/word/2010/wordprocessingDrawing" xmlns:wp="http://schemas.openxmlformats.org/drawingml/2006/wordprocessingDrawing" xmlns:w10="urn:schemas-microsoft-com:office:word" xmlns:w="http://schemas.openxmlformats.org/wordprocessingml/2006/main" xmlns:w14="http://schemas.microsoft.com/office/word/2010/wordml" xmlns:w15="http://schemas.microsoft.com/office/word/2012/wordml" xmlns:w16cid="http://schemas.microsoft.com/office/word/2016/wordml/cid" xmlns:w16se="http://schemas.microsoft.com/office/word/2015/wordml/symex" xmlns:wpg="http://schemas.microsoft.com/office/word/2010/wordprocessingGroup" xmlns:wpi="http://schemas.microsoft.com/office/word/2010/wordprocessingInk" xmlns:wne="http://schemas.microsoft.com/office/word/2006/wordml" xmlns:wps="http://schemas.microsoft.com/office/word/2010/wordprocessingShape" mc:Ignorable="w14 w15 w16se w16cid wp14">
-  <w:p>
-    <w:pPr>
-      <w:pStyle w:val="Footer"/>
-    </w:pPr>
   </w:p>
 </w:ftr>
 </file>
@@ -2388,16 +1954,6 @@
 </file>
 
 <file path=word/header1.xml><?xml version="1.0" encoding="utf-8"?>
-<w:hdr xmlns:wpc="http://schemas.microsoft.com/office/word/2010/wordprocessingCanvas" xmlns:cx="http://schemas.microsoft.com/office/drawing/2014/chartex" xmlns:cx1="http://schemas.microsoft.com/office/drawing/2015/9/8/chartex" xmlns:cx2="http://schemas.microsoft.com/office/drawing/2015/10/21/chartex" xmlns:cx3="http://schemas.microsoft.com/office/drawing/2016/5/9/chartex" xmlns:cx4="http://schemas.microsoft.com/office/drawing/2016/5/10/chartex" xmlns:cx5="http://schemas.microsoft.com/office/drawing/2016/5/11/chartex" xmlns:cx6="http://schemas.microsoft.com/office/drawing/2016/5/12/chartex" xmlns:cx7="http://schemas.microsoft.com/office/drawing/2016/5/13/chartex" xmlns:cx8="http://schemas.microsoft.com/office/drawing/2016/5/14/chartex" xmlns:mc="http://schemas.openxmlformats.org/markup-compatibility/2006" xmlns:aink="http://schemas.microsoft.com/office/drawing/2016/ink" xmlns:am3d="http://schemas.microsoft.com/office/drawing/2017/model3d" xmlns:o="urn:schemas-microsoft-com:office:office" xmlns:r="http://schemas.openxmlformats.org/officeDocument/2006/relationships" xmlns:m="http://schemas.openxmlformats.org/officeDocument/2006/math" xmlns:v="urn:schemas-microsoft-com:vml" xmlns:wp14="http://schemas.microsoft.com/office/word/2010/wordprocessingDrawing" xmlns:wp="http://schemas.openxmlformats.org/drawingml/2006/wordprocessingDrawing" xmlns:w10="urn:schemas-microsoft-com:office:word" xmlns:w="http://schemas.openxmlformats.org/wordprocessingml/2006/main" xmlns:w14="http://schemas.microsoft.com/office/word/2010/wordml" xmlns:w15="http://schemas.microsoft.com/office/word/2012/wordml" xmlns:w16cid="http://schemas.microsoft.com/office/word/2016/wordml/cid" xmlns:w16se="http://schemas.microsoft.com/office/word/2015/wordml/symex" xmlns:wpg="http://schemas.microsoft.com/office/word/2010/wordprocessingGroup" xmlns:wpi="http://schemas.microsoft.com/office/word/2010/wordprocessingInk" xmlns:wne="http://schemas.microsoft.com/office/word/2006/wordml" xmlns:wps="http://schemas.microsoft.com/office/word/2010/wordprocessingShape" mc:Ignorable="w14 w15 w16se w16cid wp14">
-  <w:p>
-    <w:pPr>
-      <w:pStyle w:val="Header"/>
-    </w:pPr>
-  </w:p>
-</w:hdr>
-</file>
-
-<file path=word/header2.xml><?xml version="1.0" encoding="utf-8"?>
 <w:hdr xmlns:wpc="http://schemas.microsoft.com/office/word/2010/wordprocessingCanvas" xmlns:cx="http://schemas.microsoft.com/office/drawing/2014/chartex" xmlns:cx1="http://schemas.microsoft.com/office/drawing/2015/9/8/chartex" xmlns:cx2="http://schemas.microsoft.com/office/drawing/2015/10/21/chartex" xmlns:cx3="http://schemas.microsoft.com/office/drawing/2016/5/9/chartex" xmlns:cx4="http://schemas.microsoft.com/office/drawing/2016/5/10/chartex" xmlns:cx5="http://schemas.microsoft.com/office/drawing/2016/5/11/chartex" xmlns:cx6="http://schemas.microsoft.com/office/drawing/2016/5/12/chartex" xmlns:cx7="http://schemas.microsoft.com/office/drawing/2016/5/13/chartex" xmlns:cx8="http://schemas.microsoft.com/office/drawing/2016/5/14/chartex" xmlns:mc="http://schemas.openxmlformats.org/markup-compatibility/2006" xmlns:aink="http://schemas.microsoft.com/office/drawing/2016/ink" xmlns:am3d="http://schemas.microsoft.com/office/drawing/2017/model3d" xmlns:o="urn:schemas-microsoft-com:office:office" xmlns:r="http://schemas.openxmlformats.org/officeDocument/2006/relationships" xmlns:m="http://schemas.openxmlformats.org/officeDocument/2006/math" xmlns:v="urn:schemas-microsoft-com:vml" xmlns:wp14="http://schemas.microsoft.com/office/word/2010/wordprocessingDrawing" xmlns:wp="http://schemas.openxmlformats.org/drawingml/2006/wordprocessingDrawing" xmlns:w10="urn:schemas-microsoft-com:office:word" xmlns:w="http://schemas.openxmlformats.org/wordprocessingml/2006/main" xmlns:w14="http://schemas.microsoft.com/office/word/2010/wordml" xmlns:w15="http://schemas.microsoft.com/office/word/2012/wordml" xmlns:w16cid="http://schemas.microsoft.com/office/word/2016/wordml/cid" xmlns:w16se="http://schemas.microsoft.com/office/word/2015/wordml/symex" xmlns:wpg="http://schemas.microsoft.com/office/word/2010/wordprocessingGroup" xmlns:wpi="http://schemas.microsoft.com/office/word/2010/wordprocessingInk" xmlns:wne="http://schemas.microsoft.com/office/word/2006/wordml" xmlns:wps="http://schemas.microsoft.com/office/word/2010/wordprocessingShape" mc:Ignorable="w14 w15 w16se w16cid wp14">
   <w:p>
     <w:pPr>
@@ -2427,32 +1983,14 @@
       <w:rPr>
         <w:color w:val="000000"/>
       </w:rPr>
-      <w:t xml:space="preserve">                           </w:t>
-    </w:r>
-    <w:bookmarkStart w:id="1" w:name="_GoBack"/>
-    <w:bookmarkEnd w:id="1"/>
-    <w:r>
-      <w:rPr>
-        <w:color w:val="000000"/>
-      </w:rPr>
-      <w:t>23CS04</w:t>
+      <w:t xml:space="preserve">          </w:t>
     </w:r>
     <w:r>
       <w:rPr>
         <w:color w:val="000000"/>
       </w:rPr>
-      <w:t>6-KATHAN</w:t>
+      <w:t xml:space="preserve">                 23CS046-KATHAN</w:t>
     </w:r>
-  </w:p>
-</w:hdr>
-</file>
-
-<file path=word/header3.xml><?xml version="1.0" encoding="utf-8"?>
-<w:hdr xmlns:wpc="http://schemas.microsoft.com/office/word/2010/wordprocessingCanvas" xmlns:cx="http://schemas.microsoft.com/office/drawing/2014/chartex" xmlns:cx1="http://schemas.microsoft.com/office/drawing/2015/9/8/chartex" xmlns:cx2="http://schemas.microsoft.com/office/drawing/2015/10/21/chartex" xmlns:cx3="http://schemas.microsoft.com/office/drawing/2016/5/9/chartex" xmlns:cx4="http://schemas.microsoft.com/office/drawing/2016/5/10/chartex" xmlns:cx5="http://schemas.microsoft.com/office/drawing/2016/5/11/chartex" xmlns:cx6="http://schemas.microsoft.com/office/drawing/2016/5/12/chartex" xmlns:cx7="http://schemas.microsoft.com/office/drawing/2016/5/13/chartex" xmlns:cx8="http://schemas.microsoft.com/office/drawing/2016/5/14/chartex" xmlns:mc="http://schemas.openxmlformats.org/markup-compatibility/2006" xmlns:aink="http://schemas.microsoft.com/office/drawing/2016/ink" xmlns:am3d="http://schemas.microsoft.com/office/drawing/2017/model3d" xmlns:o="urn:schemas-microsoft-com:office:office" xmlns:r="http://schemas.openxmlformats.org/officeDocument/2006/relationships" xmlns:m="http://schemas.openxmlformats.org/officeDocument/2006/math" xmlns:v="urn:schemas-microsoft-com:vml" xmlns:wp14="http://schemas.microsoft.com/office/word/2010/wordprocessingDrawing" xmlns:wp="http://schemas.openxmlformats.org/drawingml/2006/wordprocessingDrawing" xmlns:w10="urn:schemas-microsoft-com:office:word" xmlns:w="http://schemas.openxmlformats.org/wordprocessingml/2006/main" xmlns:w14="http://schemas.microsoft.com/office/word/2010/wordml" xmlns:w15="http://schemas.microsoft.com/office/word/2012/wordml" xmlns:w16cid="http://schemas.microsoft.com/office/word/2016/wordml/cid" xmlns:w16se="http://schemas.microsoft.com/office/word/2015/wordml/symex" xmlns:wpg="http://schemas.microsoft.com/office/word/2010/wordprocessingGroup" xmlns:wpi="http://schemas.microsoft.com/office/word/2010/wordprocessingInk" xmlns:wne="http://schemas.microsoft.com/office/word/2006/wordml" xmlns:wps="http://schemas.microsoft.com/office/word/2010/wordprocessingShape" mc:Ignorable="w14 w15 w16se w16cid wp14">
-  <w:p>
-    <w:pPr>
-      <w:pStyle w:val="Header"/>
-    </w:pPr>
   </w:p>
 </w:hdr>
 </file>
@@ -3625,7 +3163,6 @@
     <w:lsdException w:name="HTML Sample" w:semiHidden="1" w:unhideWhenUsed="1"/>
     <w:lsdException w:name="HTML Typewriter" w:semiHidden="1" w:unhideWhenUsed="1"/>
     <w:lsdException w:name="HTML Variable" w:semiHidden="1" w:unhideWhenUsed="1"/>
-    <w:lsdException w:name="Normal Table" w:semiHidden="1" w:unhideWhenUsed="1"/>
     <w:lsdException w:name="annotation subject" w:semiHidden="1" w:unhideWhenUsed="1"/>
     <w:lsdException w:name="No List" w:semiHidden="1" w:unhideWhenUsed="1"/>
     <w:lsdException w:name="Outline List 1" w:semiHidden="1" w:unhideWhenUsed="1"/>
@@ -3669,10 +3206,8 @@
     <w:lsdException w:name="Table Elegant" w:semiHidden="1" w:unhideWhenUsed="1"/>
     <w:lsdException w:name="Table Professional" w:semiHidden="1" w:unhideWhenUsed="1"/>
     <w:lsdException w:name="Table Subtle 1" w:semiHidden="1" w:unhideWhenUsed="1"/>
-    <w:lsdException w:name="Table Subtle 2" w:semiHidden="1" w:unhideWhenUsed="1"/>
     <w:lsdException w:name="Table Web 1" w:semiHidden="1" w:unhideWhenUsed="1"/>
     <w:lsdException w:name="Table Web 2" w:semiHidden="1" w:unhideWhenUsed="1"/>
-    <w:lsdException w:name="Table Web 3" w:semiHidden="1" w:unhideWhenUsed="1"/>
     <w:lsdException w:name="Balloon Text" w:semiHidden="1" w:unhideWhenUsed="1"/>
     <w:lsdException w:name="Table Grid" w:uiPriority="39"/>
     <w:lsdException w:name="Table Theme" w:semiHidden="1" w:unhideWhenUsed="1"/>
@@ -4515,6 +4050,15 @@
 </file>
 
 <file path=customXml/item1.xml><?xml version="1.0" encoding="utf-8"?>
+<?mso-contentType ?>
+<FormTemplates xmlns="http://schemas.microsoft.com/sharepoint/v3/contenttype/forms">
+  <Display>DocumentLibraryForm</Display>
+  <Edit>DocumentLibraryForm</Edit>
+  <New>DocumentLibraryForm</New>
+</FormTemplates>
+</file>
+
+<file path=customXml/item2.xml><?xml version="1.0" encoding="utf-8"?>
 <ct:contentTypeSchema xmlns:ct="http://schemas.microsoft.com/office/2006/metadata/contentType" xmlns:ma="http://schemas.microsoft.com/office/2006/metadata/properties/metaAttributes" ct:_="" ma:_="" ma:contentTypeName="Document" ma:contentTypeID="0x0101008DDD60CA21A9F144860456A39F17A2DF" ma:contentTypeVersion="4" ma:contentTypeDescription="Create a new document." ma:contentTypeScope="" ma:versionID="84e442f92c0a8f8c0a14983e42cf47af">
   <xsd:schema xmlns:xsd="http://www.w3.org/2001/XMLSchema" xmlns:xs="http://www.w3.org/2001/XMLSchema" xmlns:p="http://schemas.microsoft.com/office/2006/metadata/properties" xmlns:ns2="6a15b636-4ee0-45a7-9688-e572c4aab1ef" targetNamespace="http://schemas.microsoft.com/office/2006/metadata/properties" ma:root="true" ma:fieldsID="87d9969b48653ab54616a076be015de3" ns2:_="">
     <xsd:import namespace="6a15b636-4ee0-45a7-9688-e572c4aab1ef"/>
@@ -4658,19 +4202,10 @@
 </ct:contentTypeSchema>
 </file>
 
-<file path=customXml/item2.xml><?xml version="1.0" encoding="utf-8"?>
+<file path=customXml/item3.xml><?xml version="1.0" encoding="utf-8"?>
 <p:properties xmlns:p="http://schemas.microsoft.com/office/2006/metadata/properties" xmlns:xsi="http://www.w3.org/2001/XMLSchema-instance" xmlns:pc="http://schemas.microsoft.com/office/infopath/2007/PartnerControls">
   <documentManagement/>
 </p:properties>
-</file>
-
-<file path=customXml/item3.xml><?xml version="1.0" encoding="utf-8"?>
-<?mso-contentType ?>
-<FormTemplates xmlns="http://schemas.microsoft.com/sharepoint/v3/contenttype/forms">
-  <Display>DocumentLibraryForm</Display>
-  <Edit>DocumentLibraryForm</Edit>
-  <New>DocumentLibraryForm</New>
-</FormTemplates>
 </file>
 
 <file path=customXml/item4.xml><?xml version="1.0" encoding="utf-8"?>
@@ -4678,6 +4213,14 @@
 </file>
 
 <file path=customXml/itemProps1.xml><?xml version="1.0" encoding="utf-8"?>
+<ds:datastoreItem xmlns:ds="http://schemas.openxmlformats.org/officeDocument/2006/customXml" ds:itemID="{E28CE887-54EC-4E76-ABAE-90F53C8F5ADD}">
+  <ds:schemaRefs>
+    <ds:schemaRef ds:uri="http://schemas.microsoft.com/sharepoint/v3/contenttype/forms"/>
+  </ds:schemaRefs>
+</ds:datastoreItem>
+</file>
+
+<file path=customXml/itemProps2.xml><?xml version="1.0" encoding="utf-8"?>
 <ds:datastoreItem xmlns:ds="http://schemas.openxmlformats.org/officeDocument/2006/customXml" ds:itemID="{641D16D4-D350-4109-8E7E-43817D4C079B}">
   <ds:schemaRefs>
     <ds:schemaRef ds:uri="http://schemas.microsoft.com/office/2006/metadata/contentType"/>
@@ -4695,7 +4238,7 @@
 </ds:datastoreItem>
 </file>
 
-<file path=customXml/itemProps2.xml><?xml version="1.0" encoding="utf-8"?>
+<file path=customXml/itemProps3.xml><?xml version="1.0" encoding="utf-8"?>
 <ds:datastoreItem xmlns:ds="http://schemas.openxmlformats.org/officeDocument/2006/customXml" ds:itemID="{4780AC96-7327-4A27-A8DC-21B2EA706F7F}">
   <ds:schemaRefs>
     <ds:schemaRef ds:uri="http://schemas.microsoft.com/office/2006/metadata/properties"/>
@@ -4704,16 +4247,8 @@
 </ds:datastoreItem>
 </file>
 
-<file path=customXml/itemProps3.xml><?xml version="1.0" encoding="utf-8"?>
-<ds:datastoreItem xmlns:ds="http://schemas.openxmlformats.org/officeDocument/2006/customXml" ds:itemID="{E28CE887-54EC-4E76-ABAE-90F53C8F5ADD}">
-  <ds:schemaRefs>
-    <ds:schemaRef ds:uri="http://schemas.microsoft.com/sharepoint/v3/contenttype/forms"/>
-  </ds:schemaRefs>
-</ds:datastoreItem>
-</file>
-
 <file path=customXml/itemProps4.xml><?xml version="1.0" encoding="utf-8"?>
-<ds:datastoreItem xmlns:ds="http://schemas.openxmlformats.org/officeDocument/2006/customXml" ds:itemID="{1D02791B-47BF-4928-91CC-8385893694D7}">
+<ds:datastoreItem xmlns:ds="http://schemas.openxmlformats.org/officeDocument/2006/customXml" ds:itemID="{436FB56A-69A9-427A-B66D-E75C65299A2F}">
   <ds:schemaRefs>
     <ds:schemaRef ds:uri="http://schemas.openxmlformats.org/officeDocument/2006/bibliography"/>
   </ds:schemaRefs>

</xml_diff>